<commit_message>
last version of the c# project
</commit_message>
<xml_diff>
--- a/documents/classes_dependencies.docx
+++ b/documents/classes_dependencies.docx
@@ -11,8 +11,8 @@
         </w:rPr>
         <w:drawing>
           <wp:inline distT="0" distB="0" distL="0" distR="0" wp14:anchorId="411E91D7" wp14:editId="0C065CE2">
-            <wp:extent cx="5943600" cy="3396615"/>
-            <wp:effectExtent l="0" t="0" r="0" b="0"/>
+            <wp:extent cx="8151454" cy="4658349"/>
+            <wp:effectExtent l="0" t="6033" r="0" b="0"/>
             <wp:docPr id="1" name="Picture 1"/>
             <wp:cNvGraphicFramePr>
               <a:graphicFrameLocks xmlns:a="http://schemas.openxmlformats.org/drawingml/2006/main" noChangeAspect="1"/>
@@ -31,9 +31,9 @@
                     </a:stretch>
                   </pic:blipFill>
                   <pic:spPr>
-                    <a:xfrm>
+                    <a:xfrm rot="16200000">
                       <a:off x="0" y="0"/>
-                      <a:ext cx="5943600" cy="3396615"/>
+                      <a:ext cx="8174362" cy="4671440"/>
                     </a:xfrm>
                     <a:prstGeom prst="rect">
                       <a:avLst/>

</xml_diff>